<commit_message>
Finished report on quicksort, starting merge sort
</commit_message>
<xml_diff>
--- a/Senior Yr/Fall/cs457/ProgrammingAssignment1/analysis/insertion/Insertion Sort.docx
+++ b/Senior Yr/Fall/cs457/ProgrammingAssignment1/analysis/insertion/Insertion Sort.docx
@@ -15,6 +15,13 @@
           <w:szCs w:val="40"/>
         </w:rPr>
         <w:t>Insertion Sort</w:t>
+      </w:r>
+      <w:r>
+        <w:rPr>
+          <w:sz w:val="40"/>
+          <w:szCs w:val="40"/>
+        </w:rPr>
+        <w:t xml:space="preserve"> Analysis</w:t>
       </w:r>
     </w:p>
     <w:p/>
@@ -201,77 +208,77 @@
           </w:tcPr>
           <w:p>
             <w:r>
-              <w:t>Reverse</w:t>
-            </w:r>
-          </w:p>
-        </w:tc>
-        <w:tc>
-          <w:tcPr>
-            <w:tcW w:w="1107" w:type="dxa"/>
-          </w:tcPr>
-          <w:p>
-            <w:r>
-              <w:t>5</w:t>
-            </w:r>
-          </w:p>
-        </w:tc>
-        <w:tc>
-          <w:tcPr>
-            <w:tcW w:w="1107" w:type="dxa"/>
-          </w:tcPr>
-          <w:p>
-            <w:r>
-              <w:t>118</w:t>
-            </w:r>
-          </w:p>
-        </w:tc>
-        <w:tc>
-          <w:tcPr>
-            <w:tcW w:w="1107" w:type="dxa"/>
-          </w:tcPr>
-          <w:p>
-            <w:r>
-              <w:t>467</w:t>
-            </w:r>
-          </w:p>
-        </w:tc>
-        <w:tc>
-          <w:tcPr>
-            <w:tcW w:w="1107" w:type="dxa"/>
-          </w:tcPr>
-          <w:p>
-            <w:r>
-              <w:t>1076</w:t>
-            </w:r>
-          </w:p>
-        </w:tc>
-        <w:tc>
-          <w:tcPr>
-            <w:tcW w:w="1107" w:type="dxa"/>
-          </w:tcPr>
-          <w:p>
-            <w:r>
-              <w:t>1895</w:t>
-            </w:r>
-          </w:p>
-        </w:tc>
-        <w:tc>
-          <w:tcPr>
-            <w:tcW w:w="1107" w:type="dxa"/>
-          </w:tcPr>
-          <w:p>
-            <w:r>
-              <w:t>2924</w:t>
-            </w:r>
-          </w:p>
-        </w:tc>
-        <w:tc>
-          <w:tcPr>
-            <w:tcW w:w="1107" w:type="dxa"/>
-          </w:tcPr>
-          <w:p>
-            <w:r>
-              <w:t>11715</w:t>
+              <w:t>Random</w:t>
+            </w:r>
+          </w:p>
+        </w:tc>
+        <w:tc>
+          <w:tcPr>
+            <w:tcW w:w="1107" w:type="dxa"/>
+          </w:tcPr>
+          <w:p>
+            <w:r>
+              <w:t>2</w:t>
+            </w:r>
+          </w:p>
+        </w:tc>
+        <w:tc>
+          <w:tcPr>
+            <w:tcW w:w="1107" w:type="dxa"/>
+          </w:tcPr>
+          <w:p>
+            <w:r>
+              <w:t>60</w:t>
+            </w:r>
+          </w:p>
+        </w:tc>
+        <w:tc>
+          <w:tcPr>
+            <w:tcW w:w="1107" w:type="dxa"/>
+          </w:tcPr>
+          <w:p>
+            <w:r>
+              <w:t>230</w:t>
+            </w:r>
+          </w:p>
+        </w:tc>
+        <w:tc>
+          <w:tcPr>
+            <w:tcW w:w="1107" w:type="dxa"/>
+          </w:tcPr>
+          <w:p>
+            <w:r>
+              <w:t>529</w:t>
+            </w:r>
+          </w:p>
+        </w:tc>
+        <w:tc>
+          <w:tcPr>
+            <w:tcW w:w="1107" w:type="dxa"/>
+          </w:tcPr>
+          <w:p>
+            <w:r>
+              <w:t>949</w:t>
+            </w:r>
+          </w:p>
+        </w:tc>
+        <w:tc>
+          <w:tcPr>
+            <w:tcW w:w="1107" w:type="dxa"/>
+          </w:tcPr>
+          <w:p>
+            <w:r>
+              <w:t>1539</w:t>
+            </w:r>
+          </w:p>
+        </w:tc>
+        <w:tc>
+          <w:tcPr>
+            <w:tcW w:w="1107" w:type="dxa"/>
+          </w:tcPr>
+          <w:p>
+            <w:r>
+              <w:t>5853</w:t>
             </w:r>
           </w:p>
         </w:tc>
@@ -283,77 +290,77 @@
           </w:tcPr>
           <w:p>
             <w:r>
-              <w:t>Random</w:t>
-            </w:r>
-          </w:p>
-        </w:tc>
-        <w:tc>
-          <w:tcPr>
-            <w:tcW w:w="1107" w:type="dxa"/>
-          </w:tcPr>
-          <w:p>
-            <w:r>
-              <w:t>2</w:t>
-            </w:r>
-          </w:p>
-        </w:tc>
-        <w:tc>
-          <w:tcPr>
-            <w:tcW w:w="1107" w:type="dxa"/>
-          </w:tcPr>
-          <w:p>
-            <w:r>
-              <w:t>60</w:t>
-            </w:r>
-          </w:p>
-        </w:tc>
-        <w:tc>
-          <w:tcPr>
-            <w:tcW w:w="1107" w:type="dxa"/>
-          </w:tcPr>
-          <w:p>
-            <w:r>
-              <w:t>230</w:t>
-            </w:r>
-          </w:p>
-        </w:tc>
-        <w:tc>
-          <w:tcPr>
-            <w:tcW w:w="1107" w:type="dxa"/>
-          </w:tcPr>
-          <w:p>
-            <w:r>
-              <w:t>529</w:t>
-            </w:r>
-          </w:p>
-        </w:tc>
-        <w:tc>
-          <w:tcPr>
-            <w:tcW w:w="1107" w:type="dxa"/>
-          </w:tcPr>
-          <w:p>
-            <w:r>
-              <w:t>949</w:t>
-            </w:r>
-          </w:p>
-        </w:tc>
-        <w:tc>
-          <w:tcPr>
-            <w:tcW w:w="1107" w:type="dxa"/>
-          </w:tcPr>
-          <w:p>
-            <w:r>
-              <w:t>1539</w:t>
-            </w:r>
-          </w:p>
-        </w:tc>
-        <w:tc>
-          <w:tcPr>
-            <w:tcW w:w="1107" w:type="dxa"/>
-          </w:tcPr>
-          <w:p>
-            <w:r>
-              <w:t>5853</w:t>
+              <w:t>Reverse</w:t>
+            </w:r>
+          </w:p>
+        </w:tc>
+        <w:tc>
+          <w:tcPr>
+            <w:tcW w:w="1107" w:type="dxa"/>
+          </w:tcPr>
+          <w:p>
+            <w:r>
+              <w:t>5</w:t>
+            </w:r>
+          </w:p>
+        </w:tc>
+        <w:tc>
+          <w:tcPr>
+            <w:tcW w:w="1107" w:type="dxa"/>
+          </w:tcPr>
+          <w:p>
+            <w:r>
+              <w:t>118</w:t>
+            </w:r>
+          </w:p>
+        </w:tc>
+        <w:tc>
+          <w:tcPr>
+            <w:tcW w:w="1107" w:type="dxa"/>
+          </w:tcPr>
+          <w:p>
+            <w:r>
+              <w:t>467</w:t>
+            </w:r>
+          </w:p>
+        </w:tc>
+        <w:tc>
+          <w:tcPr>
+            <w:tcW w:w="1107" w:type="dxa"/>
+          </w:tcPr>
+          <w:p>
+            <w:r>
+              <w:t>1076</w:t>
+            </w:r>
+          </w:p>
+        </w:tc>
+        <w:tc>
+          <w:tcPr>
+            <w:tcW w:w="1107" w:type="dxa"/>
+          </w:tcPr>
+          <w:p>
+            <w:r>
+              <w:t>1895</w:t>
+            </w:r>
+          </w:p>
+        </w:tc>
+        <w:tc>
+          <w:tcPr>
+            <w:tcW w:w="1107" w:type="dxa"/>
+          </w:tcPr>
+          <w:p>
+            <w:r>
+              <w:t>2924</w:t>
+            </w:r>
+          </w:p>
+        </w:tc>
+        <w:tc>
+          <w:tcPr>
+            <w:tcW w:w="1107" w:type="dxa"/>
+          </w:tcPr>
+          <w:p>
+            <w:r>
+              <w:t>11715</w:t>
             </w:r>
           </w:p>
         </w:tc>
@@ -361,24 +368,14 @@
     </w:tbl>
     <w:p/>
     <w:p>
-      <w:bookmarkStart w:id="0" w:name="_GoBack"/>
-      <w:bookmarkEnd w:id="0"/>
       <w:r>
         <w:rPr>
           <w:noProof/>
         </w:rPr>
         <w:drawing>
-          <wp:anchor distT="0" distB="0" distL="114300" distR="114300" simplePos="0" relativeHeight="251658240" behindDoc="0" locked="0" layoutInCell="1" allowOverlap="1">
-            <wp:simplePos x="0" y="0"/>
-            <wp:positionH relativeFrom="margin">
-              <wp:posOffset>457200</wp:posOffset>
-            </wp:positionH>
-            <wp:positionV relativeFrom="margin">
-              <wp:posOffset>1600200</wp:posOffset>
-            </wp:positionV>
-            <wp:extent cx="4572000" cy="2743200"/>
-            <wp:effectExtent l="0" t="0" r="25400" b="25400"/>
-            <wp:wrapSquare wrapText="bothSides"/>
+          <wp:inline distT="0" distB="0" distL="0" distR="0" wp14:anchorId="2161C647" wp14:editId="3EF3D3A2">
+            <wp:extent cx="5581015" cy="2743200"/>
+            <wp:effectExtent l="0" t="0" r="32385" b="25400"/>
             <wp:docPr id="1" name="Chart 1"/>
             <wp:cNvGraphicFramePr/>
             <a:graphic xmlns:a="http://schemas.openxmlformats.org/drawingml/2006/main">
@@ -386,8 +383,37 @@
                 <c:chart xmlns:c="http://schemas.openxmlformats.org/drawingml/2006/chart" xmlns:r="http://schemas.openxmlformats.org/officeDocument/2006/relationships" r:id="rId5"/>
               </a:graphicData>
             </a:graphic>
-          </wp:anchor>
+          </wp:inline>
         </w:drawing>
+      </w:r>
+    </w:p>
+    <w:p/>
+    <w:p>
+      <w:r>
+        <w:t xml:space="preserve">Clearly from this chart, we see that sorted array trivially </w:t>
+      </w:r>
+      <w:r>
+        <w:t xml:space="preserve">takes </w:t>
+      </w:r>
+      <w:r>
+        <w:t xml:space="preserve">no time while a array of random inputs which would be the average case takes roughly half the time of reversed list and sorted list.  </w:t>
+      </w:r>
+    </w:p>
+    <w:p/>
+    <w:p>
+      <w:r>
+        <w:t>Reversed list being the worse case time, does indeed take the most time.</w:t>
+      </w:r>
+      <w:r>
+        <w:t xml:space="preserve">  We can really start seeing the difference in time when the i</w:t>
+      </w:r>
+      <w:r>
+        <w:t>nput size jumps from 25K to 50K. Furthermore t</w:t>
+      </w:r>
+      <w:bookmarkStart w:id="0" w:name="_GoBack"/>
+      <w:bookmarkEnd w:id="0"/>
+      <w:r>
+        <w:t>he curve is skewed left.</w:t>
       </w:r>
     </w:p>
     <w:sectPr>
@@ -1177,20 +1203,39 @@
           <c:showBubbleSize val="0"/>
         </c:dLbls>
         <c:gapWidth val="150"/>
-        <c:axId val="2071413224"/>
-        <c:axId val="2074104680"/>
+        <c:axId val="2084182424"/>
+        <c:axId val="2084907976"/>
       </c:barChart>
       <c:catAx>
-        <c:axId val="2071413224"/>
+        <c:axId val="2084182424"/>
         <c:scaling>
           <c:orientation val="minMax"/>
         </c:scaling>
         <c:delete val="0"/>
         <c:axPos val="b"/>
+        <c:title>
+          <c:tx>
+            <c:rich>
+              <a:bodyPr/>
+              <a:lstStyle/>
+              <a:p>
+                <a:pPr>
+                  <a:defRPr/>
+                </a:pPr>
+                <a:r>
+                  <a:rPr lang="en-US"/>
+                  <a:t>Size of input</a:t>
+                </a:r>
+              </a:p>
+            </c:rich>
+          </c:tx>
+          <c:layout/>
+          <c:overlay val="0"/>
+        </c:title>
         <c:majorTickMark val="out"/>
         <c:minorTickMark val="none"/>
         <c:tickLblPos val="nextTo"/>
-        <c:crossAx val="2074104680"/>
+        <c:crossAx val="2084907976"/>
         <c:crosses val="autoZero"/>
         <c:auto val="1"/>
         <c:lblAlgn val="ctr"/>
@@ -1198,18 +1243,37 @@
         <c:noMultiLvlLbl val="0"/>
       </c:catAx>
       <c:valAx>
-        <c:axId val="2074104680"/>
+        <c:axId val="2084907976"/>
         <c:scaling>
           <c:orientation val="minMax"/>
         </c:scaling>
         <c:delete val="0"/>
         <c:axPos val="l"/>
         <c:majorGridlines/>
+        <c:title>
+          <c:tx>
+            <c:rich>
+              <a:bodyPr rot="-5400000" vert="horz"/>
+              <a:lstStyle/>
+              <a:p>
+                <a:pPr>
+                  <a:defRPr/>
+                </a:pPr>
+                <a:r>
+                  <a:rPr lang="en-US"/>
+                  <a:t>Milliseconds elapsed </a:t>
+                </a:r>
+              </a:p>
+            </c:rich>
+          </c:tx>
+          <c:layout/>
+          <c:overlay val="0"/>
+        </c:title>
         <c:numFmt formatCode="General" sourceLinked="1"/>
         <c:majorTickMark val="out"/>
         <c:minorTickMark val="none"/>
         <c:tickLblPos val="nextTo"/>
-        <c:crossAx val="2071413224"/>
+        <c:crossAx val="2084182424"/>
         <c:crosses val="autoZero"/>
         <c:crossBetween val="between"/>
       </c:valAx>

</xml_diff>